<commit_message>
Issue Backend need fix
</commit_message>
<xml_diff>
--- a/documents/软件架构文档.docx
+++ b/documents/软件架构文档.docx
@@ -9,34 +9,13 @@
       </w:pPr>
       <w:r>
         <w:rPr>
-          <w:rFonts w:ascii="Arial" w:hAnsi="Arial"/>
-        </w:rPr>
-        <w:fldChar w:fldCharType="begin"/>
-      </w:r>
-      <w:r>
-        <w:rPr>
-          <w:rFonts w:ascii="Arial" w:hAnsi="Arial"/>
-        </w:rPr>
-        <w:instrText xml:space="preserve"> SUBJECT  \* MERGEFORMAT </w:instrText>
-      </w:r>
-      <w:r>
-        <w:rPr>
-          <w:rFonts w:ascii="Arial" w:hAnsi="Arial"/>
-        </w:rPr>
-        <w:fldChar w:fldCharType="separate"/>
-      </w:r>
-      <w:r>
-        <w:rPr>
           <w:rFonts w:hint="eastAsia" w:ascii="Arial" w:hAnsi="Arial"/>
-        </w:rPr>
-        <w:t>&lt;项目名称&gt;</w:t>
-      </w:r>
-      <w:r>
-        <w:rPr>
-          <w:rFonts w:ascii="Arial" w:hAnsi="Arial"/>
-        </w:rPr>
-        <w:fldChar w:fldCharType="end"/>
-      </w:r>
+          <w:lang w:val="en-US" w:eastAsia="zh-CN"/>
+        </w:rPr>
+        <w:t>任易帮</w:t>
+      </w:r>
+      <w:bookmarkStart w:id="14" w:name="_GoBack"/>
+      <w:bookmarkEnd w:id="14"/>
     </w:p>
     <w:p>
       <w:pPr>
@@ -1425,8 +1404,6 @@
         </w:rPr>
         <w:fldChar w:fldCharType="end"/>
       </w:r>
-      <w:bookmarkStart w:id="14" w:name="_GoBack"/>
-      <w:bookmarkEnd w:id="14"/>
     </w:p>
     <w:p/>
     <w:p/>
@@ -1707,6 +1684,12 @@
           <w:lang w:val="en-US" w:eastAsia="zh-CN"/>
         </w:rPr>
         <w:tab/>
+      </w:r>
+      <w:r>
+        <w:rPr>
+          <w:rFonts w:hint="eastAsia"/>
+          <w:lang w:val="en-US" w:eastAsia="zh-CN"/>
+        </w:rPr>
         <w:t>服务进行点赞评论收藏，以及与其他用户聊天等功能。</w:t>
       </w:r>
     </w:p>
@@ -1741,6 +1724,7 @@
       <w:pPr>
         <w:pStyle w:val="3"/>
         <w:numPr>
+          <w:ilvl w:val="1"/>
           <w:numId w:val="0"/>
         </w:numPr>
         <w:ind w:leftChars="0"/>

</xml_diff>